<commit_message>
AUTO FROM WORK 07.10.2022 16:43:04,28
</commit_message>
<xml_diff>
--- a/RELEASE/Инструкция.docx
+++ b/RELEASE/Инструкция.docx
@@ -35,440 +35,45 @@
           <w:sz w:val="28"/>
           <w:szCs w:val="28"/>
         </w:rPr>
-        <w:t>Для работы с эмулятором необходимо в настройках программы установить адрес эмулятора 127.0.0.1 и перезапустить программу( только один раз, далее она запомнит)</w:t>
-      </w:r>
-      <w:bookmarkStart w:id="0" w:name="_GoBack"/>
-      <w:bookmarkEnd w:id="0"/>
-    </w:p>
-    <w:p>
-      <w:pPr>
-        <w:ind w:firstLine="567"/>
-        <w:jc w:val="both"/>
-        <w:rPr>
-          <w:sz w:val="28"/>
-          <w:szCs w:val="28"/>
-        </w:rPr>
-      </w:pPr>
-      <w:r>
-        <w:rPr>
-          <w:sz w:val="28"/>
-          <w:szCs w:val="28"/>
-        </w:rPr>
-        <w:t>На данном этапе разработки контроль входных данных осуществляется только в пределах необходимых для обсчета значений, например серийный номер двигателя заполнять необязательно, а вот номинальное напряжение участвует в вычислениях, и программа выведет сообщение о необходимости данного поля, так что можно выполнять с пустыми полями для ускорения работы, если что-то будет необходимо, то программа выведет сообщение.</w:t>
-      </w:r>
-    </w:p>
-    <w:p>
-      <w:pPr>
-        <w:ind w:firstLine="567"/>
-        <w:jc w:val="both"/>
-        <w:rPr>
-          <w:b/>
-          <w:sz w:val="28"/>
-          <w:szCs w:val="28"/>
-        </w:rPr>
-      </w:pPr>
-      <w:r>
-        <w:rPr>
-          <w:b/>
-          <w:sz w:val="28"/>
-          <w:szCs w:val="28"/>
-        </w:rPr>
-        <w:t>Испытание холостого хода</w:t>
-      </w:r>
-    </w:p>
-    <w:p>
-      <w:pPr>
-        <w:ind w:firstLine="567"/>
-        <w:jc w:val="both"/>
-        <w:rPr>
-          <w:sz w:val="28"/>
-          <w:szCs w:val="28"/>
-        </w:rPr>
-      </w:pPr>
-      <w:r>
-        <w:rPr>
-          <w:sz w:val="28"/>
-          <w:szCs w:val="28"/>
-        </w:rPr>
-        <w:t>В главном</w:t>
-      </w:r>
-      <w:r>
-        <w:rPr>
-          <w:sz w:val="28"/>
-          <w:szCs w:val="28"/>
-        </w:rPr>
-        <w:t xml:space="preserve"> окне, в группе установок нас будет интересовать только номинальное напряжение, если не выбрать – программа его запросит.</w:t>
-      </w:r>
-    </w:p>
-    <w:p>
-      <w:pPr>
-        <w:ind w:firstLine="567"/>
-        <w:jc w:val="both"/>
-        <w:rPr>
-          <w:sz w:val="28"/>
-          <w:szCs w:val="28"/>
-        </w:rPr>
-      </w:pPr>
-      <w:r>
-        <w:rPr>
-          <w:sz w:val="28"/>
-          <w:szCs w:val="28"/>
-        </w:rPr>
-        <w:t xml:space="preserve">После указания напряжения необходимо выбрать в группе параметров испытания вариант испытания из трех предложенных – элемент </w:t>
-      </w:r>
-      <w:proofErr w:type="spellStart"/>
-      <w:r>
-        <w:rPr>
-          <w:sz w:val="28"/>
-          <w:szCs w:val="28"/>
-          <w:lang w:val="en-US"/>
-        </w:rPr>
-        <w:t>RadioButton</w:t>
-      </w:r>
-      <w:proofErr w:type="spellEnd"/>
-      <w:r>
-        <w:rPr>
-          <w:sz w:val="28"/>
-          <w:szCs w:val="28"/>
-        </w:rPr>
-        <w:t xml:space="preserve"> </w:t>
-      </w:r>
-      <w:r>
-        <w:rPr>
-          <w:sz w:val="28"/>
-          <w:szCs w:val="28"/>
-        </w:rPr>
-        <w:t>над кнопкой «Запуск испытания» и нажать эту кнопку.</w:t>
-      </w:r>
-    </w:p>
-    <w:p>
-      <w:pPr>
-        <w:ind w:firstLine="567"/>
-        <w:jc w:val="both"/>
-        <w:rPr>
-          <w:sz w:val="28"/>
-          <w:szCs w:val="28"/>
-        </w:rPr>
-      </w:pPr>
-      <w:r>
-        <w:rPr>
-          <w:sz w:val="28"/>
-          <w:szCs w:val="28"/>
-        </w:rPr>
-        <w:t xml:space="preserve">В правой части испытания будет заполнена таблица с номиналами испытательных напряжений и красным цветом указано необходимое для данного шага напряжение. В дальнейшем оно будет подсвечено зеленым при отклонении реального напряжения от необходимого </w:t>
-      </w:r>
-      <w:r>
-        <w:rPr>
-          <w:sz w:val="28"/>
-          <w:szCs w:val="28"/>
-        </w:rPr>
-        <w:t>с отклонением,</w:t>
-      </w:r>
-      <w:r>
-        <w:rPr>
-          <w:sz w:val="28"/>
-          <w:szCs w:val="28"/>
-        </w:rPr>
-        <w:t xml:space="preserve"> указанным в параметрах. </w:t>
-      </w:r>
-      <w:r>
-        <w:rPr>
-          <w:sz w:val="28"/>
-          <w:szCs w:val="28"/>
-        </w:rPr>
-        <w:t>Нажимаем кнопку «Запуск испытания», после этого испытатель устанавливает на стенде указанное напряжение, н</w:t>
-      </w:r>
-      <w:r>
-        <w:rPr>
-          <w:sz w:val="28"/>
-          <w:szCs w:val="28"/>
-        </w:rPr>
-        <w:t>ам не нужно</w:t>
-      </w:r>
-      <w:r>
-        <w:rPr>
-          <w:sz w:val="28"/>
-          <w:szCs w:val="28"/>
-        </w:rPr>
-        <w:t xml:space="preserve"> ждать напряжения</w:t>
-      </w:r>
-      <w:r>
-        <w:rPr>
-          <w:sz w:val="28"/>
-          <w:szCs w:val="28"/>
-        </w:rPr>
-        <w:t xml:space="preserve">, поэтому запускаем шаг кнопкой «Запустить шаг испытания», ожидаем завершения. По окончании в правой части отобразятся результаты и </w:t>
-      </w:r>
-      <w:r>
-        <w:rPr>
-          <w:sz w:val="28"/>
-          <w:szCs w:val="28"/>
-        </w:rPr>
-        <w:t>указатель текущего шага перейдет на новую позицию с указанием нового необходимого напряжения</w:t>
-      </w:r>
-      <w:r>
-        <w:rPr>
-          <w:sz w:val="28"/>
-          <w:szCs w:val="28"/>
-        </w:rPr>
-        <w:t>, испытатель устанавливает новое значение напряжения</w:t>
-      </w:r>
-      <w:r>
-        <w:rPr>
-          <w:sz w:val="28"/>
-          <w:szCs w:val="28"/>
-        </w:rPr>
-        <w:t xml:space="preserve">. Снова нажимаем кнопку Запустить шаг испытания… и так до конца, на последнем шаге будет выведено сообщение об окончании испытания. На любом шаге можно изменить текущий шаг выбором его в правой таблице, или запустить повторное измерение желаемого шага. Окончание испытания производится нажатием кнопки «Завершить испытание». На этом этапе формируется таблица сводных испытаний холостого хода и таблица испытаний холостого хода с характеристиками </w:t>
-      </w:r>
-      <w:proofErr w:type="spellStart"/>
-      <w:r>
-        <w:rPr>
-          <w:sz w:val="28"/>
-          <w:szCs w:val="28"/>
-        </w:rPr>
-        <w:t>пофазно</w:t>
-      </w:r>
-      <w:proofErr w:type="spellEnd"/>
-      <w:r>
-        <w:rPr>
-          <w:sz w:val="28"/>
-          <w:szCs w:val="28"/>
-        </w:rPr>
-        <w:t xml:space="preserve">. Кнопка </w:t>
-      </w:r>
-      <w:r>
-        <w:rPr>
-          <w:sz w:val="28"/>
-          <w:szCs w:val="28"/>
-        </w:rPr>
-        <w:t>«</w:t>
-      </w:r>
-      <w:r>
-        <w:rPr>
-          <w:sz w:val="28"/>
-          <w:szCs w:val="28"/>
-        </w:rPr>
-        <w:t>Отменить и очистить</w:t>
-      </w:r>
-      <w:r>
-        <w:rPr>
-          <w:sz w:val="28"/>
-          <w:szCs w:val="28"/>
-        </w:rPr>
-        <w:t>»</w:t>
-      </w:r>
-      <w:r>
-        <w:rPr>
-          <w:sz w:val="28"/>
-          <w:szCs w:val="28"/>
-        </w:rPr>
-        <w:t xml:space="preserve"> – аннулирует испытание целиком</w:t>
-      </w:r>
-      <w:r>
-        <w:rPr>
-          <w:sz w:val="28"/>
-          <w:szCs w:val="28"/>
-        </w:rPr>
-        <w:t xml:space="preserve"> в </w:t>
-      </w:r>
-      <w:r>
-        <w:rPr>
-          <w:sz w:val="28"/>
-          <w:szCs w:val="28"/>
-        </w:rPr>
-        <w:lastRenderedPageBreak/>
-        <w:t>пределах вкладки, например аннулируется испытание холостого хода, но испытание рабочей характеристики остается нетронутым</w:t>
-      </w:r>
-      <w:r>
-        <w:rPr>
-          <w:sz w:val="28"/>
-          <w:szCs w:val="28"/>
-        </w:rPr>
-        <w:t>.</w:t>
-      </w:r>
-    </w:p>
-    <w:p>
-      <w:pPr>
-        <w:ind w:firstLine="567"/>
-        <w:jc w:val="both"/>
-        <w:rPr>
-          <w:sz w:val="28"/>
-          <w:szCs w:val="28"/>
-        </w:rPr>
-      </w:pPr>
-      <w:r>
-        <w:rPr>
-          <w:sz w:val="28"/>
-          <w:szCs w:val="28"/>
-        </w:rPr>
-        <w:t>Для проведения следующего этапа испытания двигателя необходимо перейти на желаемую вкладку, например «Рабочая характеристика» и аналогично провести испытания в этой и последующих вкладках.</w:t>
-      </w:r>
-    </w:p>
-    <w:p>
-      <w:pPr>
-        <w:ind w:firstLine="567"/>
-        <w:jc w:val="both"/>
-        <w:rPr>
-          <w:color w:val="70AD47" w:themeColor="accent6"/>
-          <w:sz w:val="28"/>
-          <w:szCs w:val="28"/>
-        </w:rPr>
-      </w:pPr>
-      <w:r>
-        <w:rPr>
-          <w:sz w:val="28"/>
-          <w:szCs w:val="28"/>
-        </w:rPr>
-        <w:t xml:space="preserve">По окончании испытаний данные текущего испытания переносятся в архив и формируется файл отчета из бланка по образцу данному в техзадании. </w:t>
-      </w:r>
-      <w:r>
-        <w:rPr>
-          <w:color w:val="70AD47" w:themeColor="accent6"/>
-          <w:sz w:val="28"/>
-          <w:szCs w:val="28"/>
-        </w:rPr>
-        <w:t xml:space="preserve">Сейчас файл отчета дописывается на каждом шаге испытания, то есть можно посмотреть его уже после испытания холостого хода – будет заполнен раздел шапки и таблица испытания холостого хода. Файл отчета находится в папке </w:t>
-      </w:r>
-      <w:r>
-        <w:rPr>
-          <w:color w:val="70AD47" w:themeColor="accent6"/>
-          <w:sz w:val="28"/>
-          <w:szCs w:val="28"/>
-          <w:lang w:val="en-US"/>
-        </w:rPr>
-        <w:t>REPORT</w:t>
-      </w:r>
-      <w:r>
-        <w:rPr>
-          <w:color w:val="70AD47" w:themeColor="accent6"/>
-          <w:sz w:val="28"/>
-          <w:szCs w:val="28"/>
-        </w:rPr>
-        <w:t xml:space="preserve"> и имеет название с порядковым номером испытания.</w:t>
-      </w:r>
-    </w:p>
-    <w:p>
-      <w:pPr>
-        <w:ind w:firstLine="567"/>
-        <w:jc w:val="both"/>
-        <w:rPr>
-          <w:sz w:val="28"/>
-          <w:szCs w:val="28"/>
-        </w:rPr>
-      </w:pPr>
-      <w:r>
-        <w:rPr>
-          <w:sz w:val="28"/>
-          <w:szCs w:val="28"/>
-        </w:rPr>
-        <w:t>Зеленая часть в дальнейшем будет изменена в плане алгоритма формирования</w:t>
-      </w:r>
-      <w:r>
-        <w:rPr>
-          <w:sz w:val="28"/>
-          <w:szCs w:val="28"/>
-        </w:rPr>
-        <w:t>.</w:t>
-      </w:r>
-    </w:p>
-    <w:p>
-      <w:pPr>
-        <w:ind w:firstLine="567"/>
-        <w:jc w:val="both"/>
-        <w:rPr>
-          <w:b/>
-          <w:sz w:val="28"/>
-          <w:szCs w:val="28"/>
-        </w:rPr>
-      </w:pPr>
-      <w:r>
-        <w:rPr>
-          <w:b/>
-          <w:sz w:val="28"/>
-          <w:szCs w:val="28"/>
-        </w:rPr>
-        <w:t>Бланк испытания</w:t>
-      </w:r>
-    </w:p>
-    <w:p>
-      <w:pPr>
-        <w:ind w:firstLine="567"/>
-        <w:jc w:val="both"/>
-        <w:rPr>
-          <w:sz w:val="28"/>
-          <w:szCs w:val="28"/>
-        </w:rPr>
-      </w:pPr>
-      <w:r>
-        <w:rPr>
-          <w:sz w:val="28"/>
-          <w:szCs w:val="28"/>
-        </w:rPr>
-        <w:t xml:space="preserve">Бланк представляет собой документ формата </w:t>
-      </w:r>
-      <w:r>
-        <w:rPr>
-          <w:sz w:val="28"/>
-          <w:szCs w:val="28"/>
-          <w:lang w:val="en-US"/>
-        </w:rPr>
-        <w:t>Word</w:t>
-      </w:r>
-      <w:r>
-        <w:rPr>
-          <w:sz w:val="28"/>
-          <w:szCs w:val="28"/>
-        </w:rPr>
-        <w:t xml:space="preserve"> </w:t>
-      </w:r>
-      <w:r>
-        <w:rPr>
-          <w:sz w:val="28"/>
-          <w:szCs w:val="28"/>
-        </w:rPr>
-        <w:t xml:space="preserve">файл с расширением </w:t>
-      </w:r>
-      <w:r>
-        <w:rPr>
-          <w:sz w:val="28"/>
-          <w:szCs w:val="28"/>
-        </w:rPr>
-        <w:t>.</w:t>
-      </w:r>
-      <w:r>
-        <w:rPr>
-          <w:sz w:val="28"/>
-          <w:szCs w:val="28"/>
-          <w:lang w:val="en-US"/>
-        </w:rPr>
-        <w:t>docx</w:t>
-      </w:r>
-      <w:r>
-        <w:rPr>
-          <w:sz w:val="28"/>
-          <w:szCs w:val="28"/>
-        </w:rPr>
-        <w:t xml:space="preserve"> находится в папке </w:t>
-      </w:r>
-      <w:r>
-        <w:rPr>
-          <w:sz w:val="28"/>
-          <w:szCs w:val="28"/>
-          <w:lang w:val="en-US"/>
-        </w:rPr>
-        <w:t>REPORT</w:t>
-      </w:r>
-      <w:r>
-        <w:rPr>
-          <w:sz w:val="28"/>
-          <w:szCs w:val="28"/>
-        </w:rPr>
-        <w:t xml:space="preserve"> папки программы. В процессе формирования отчета происходит замена подстановочных символов результатами проведения испытаний, если один подстановочный символ встречается в документе несколько раз, то происходит замена всех вхождений. Пример:</w:t>
-      </w:r>
-    </w:p>
-    <w:p>
-      <w:pPr>
-        <w:ind w:firstLine="567"/>
+        <w:t>---------------------------------------------------------------------------------</w:t>
+      </w:r>
+    </w:p>
+    <w:p>
+      <w:pPr>
+        <w:ind w:firstLine="567"/>
+        <w:jc w:val="both"/>
+        <w:rPr>
+          <w:sz w:val="28"/>
+          <w:szCs w:val="28"/>
+        </w:rPr>
+      </w:pPr>
+      <w:r>
+        <w:rPr>
+          <w:sz w:val="28"/>
+          <w:szCs w:val="28"/>
+        </w:rPr>
+        <w:t>Описание главного рабочего окна программы</w:t>
+      </w:r>
+    </w:p>
+    <w:p>
+      <w:pPr>
+        <w:ind w:firstLine="567"/>
+        <w:jc w:val="both"/>
+        <w:rPr>
+          <w:sz w:val="28"/>
+          <w:szCs w:val="28"/>
+        </w:rPr>
+      </w:pPr>
+      <w:r>
+        <w:rPr>
+          <w:sz w:val="28"/>
+          <w:szCs w:val="28"/>
+        </w:rPr>
+        <w:t>Внешний вид главного окна программы представлен на рисунке 1</w:t>
+      </w:r>
+    </w:p>
+    <w:p>
+      <w:pPr>
         <w:jc w:val="both"/>
         <w:rPr>
           <w:sz w:val="28"/>
@@ -478,14 +83,12 @@
       <w:r>
         <w:rPr>
           <w:noProof/>
-          <w:sz w:val="28"/>
-          <w:szCs w:val="28"/>
         </w:rPr>
         <w:drawing>
-          <wp:inline distT="0" distB="0" distL="0" distR="0" wp14:anchorId="03D69287" wp14:editId="325AD2C3">
-            <wp:extent cx="4934639" cy="4039164"/>
-            <wp:effectExtent l="0" t="0" r="0" b="0"/>
-            <wp:docPr id="1" name="Рисунок 1"/>
+          <wp:inline distT="0" distB="0" distL="0" distR="0" wp14:anchorId="128E7CEC" wp14:editId="35305F63">
+            <wp:extent cx="5940425" cy="3576320"/>
+            <wp:effectExtent l="0" t="0" r="3175" b="5080"/>
+            <wp:docPr id="5" name="Рисунок 5"/>
             <wp:cNvGraphicFramePr>
               <a:graphicFrameLocks xmlns:a="http://schemas.openxmlformats.org/drawingml/2006/main" noChangeAspect="1"/>
             </wp:cNvGraphicFramePr>
@@ -505,7 +108,7 @@
                   <pic:spPr>
                     <a:xfrm>
                       <a:off x="0" y="0"/>
-                      <a:ext cx="4934639" cy="4039164"/>
+                      <a:ext cx="5940425" cy="3576320"/>
                     </a:xfrm>
                     <a:prstGeom prst="rect">
                       <a:avLst/>
@@ -532,27 +135,189 @@
           <w:sz w:val="28"/>
           <w:szCs w:val="28"/>
         </w:rPr>
+        <w:t xml:space="preserve">В правой части главного окна расположены данные датчика </w:t>
+      </w:r>
+      <w:proofErr w:type="spellStart"/>
+      <w:r>
+        <w:rPr>
+          <w:sz w:val="28"/>
+          <w:szCs w:val="28"/>
+          <w:lang w:val="en-US"/>
+        </w:rPr>
+        <w:t>Elspec</w:t>
+      </w:r>
+      <w:proofErr w:type="spellEnd"/>
+      <w:r>
+        <w:rPr>
+          <w:sz w:val="28"/>
+          <w:szCs w:val="28"/>
+        </w:rPr>
+        <w:t xml:space="preserve">, такие как </w:t>
+      </w:r>
+      <w:r>
+        <w:rPr>
+          <w:sz w:val="28"/>
+          <w:szCs w:val="28"/>
+          <w:lang w:val="en-US"/>
+        </w:rPr>
+        <w:t>IP</w:t>
+      </w:r>
+      <w:r>
+        <w:rPr>
+          <w:sz w:val="28"/>
+          <w:szCs w:val="28"/>
+        </w:rPr>
+        <w:t xml:space="preserve"> </w:t>
+      </w:r>
+      <w:r>
+        <w:rPr>
+          <w:sz w:val="28"/>
+          <w:szCs w:val="28"/>
+        </w:rPr>
+        <w:t xml:space="preserve">адрес, порт и идентификатор устройства. Для связи с датчиком </w:t>
+      </w:r>
+      <w:proofErr w:type="gramStart"/>
+      <w:r>
+        <w:rPr>
+          <w:sz w:val="28"/>
+          <w:szCs w:val="28"/>
+        </w:rPr>
+        <w:t>необходимо верно</w:t>
+      </w:r>
+      <w:proofErr w:type="gramEnd"/>
+      <w:r>
+        <w:rPr>
+          <w:sz w:val="28"/>
+          <w:szCs w:val="28"/>
+        </w:rPr>
+        <w:t xml:space="preserve"> заполнить поля и нажать расположенную ниже кнопку соединения. </w:t>
+      </w:r>
+      <w:r>
+        <w:rPr>
+          <w:sz w:val="28"/>
+          <w:szCs w:val="28"/>
+        </w:rPr>
+        <w:t xml:space="preserve">Кнопка </w:t>
+      </w:r>
+      <w:r>
+        <w:rPr>
+          <w:sz w:val="28"/>
+          <w:szCs w:val="28"/>
+        </w:rPr>
+        <w:t>«</w:t>
+      </w:r>
+      <w:proofErr w:type="spellStart"/>
+      <w:r>
+        <w:rPr>
+          <w:sz w:val="28"/>
+          <w:szCs w:val="28"/>
+        </w:rPr>
+        <w:t>Дачик</w:t>
+      </w:r>
+      <w:proofErr w:type="spellEnd"/>
+      <w:r>
+        <w:rPr>
+          <w:sz w:val="28"/>
+          <w:szCs w:val="28"/>
+        </w:rPr>
+        <w:t xml:space="preserve"> М45» позволяет указать путь к программе для сбора показаний соответствующего датчика. </w:t>
+      </w:r>
+      <w:r>
+        <w:rPr>
+          <w:sz w:val="28"/>
+          <w:szCs w:val="28"/>
+        </w:rPr>
+        <w:t xml:space="preserve">Настройки программы сохраняются и автоматически заполняются при последующих запусках. </w:t>
+      </w:r>
+      <w:r>
+        <w:rPr>
+          <w:sz w:val="28"/>
+          <w:szCs w:val="28"/>
+        </w:rPr>
+        <w:t>В левой нижней части размещен раздел для выбора этапов текущего испытания, в правой нижней – настройки, дополнительные возможности и показания датчика для проверки его работоспособности. Верхняя часть окна программы служит для заполнения данных о текущих параметрах испытания и двигателя.</w:t>
+      </w:r>
+    </w:p>
+    <w:p>
+      <w:pPr>
+        <w:ind w:firstLine="567"/>
+        <w:jc w:val="center"/>
+        <w:rPr>
+          <w:b/>
+          <w:sz w:val="28"/>
+          <w:szCs w:val="28"/>
+        </w:rPr>
+      </w:pPr>
+      <w:r>
+        <w:rPr>
+          <w:b/>
+          <w:sz w:val="28"/>
+          <w:szCs w:val="28"/>
+        </w:rPr>
+        <w:t>Проведение испытания двигателя.</w:t>
+      </w:r>
+    </w:p>
+    <w:p>
+      <w:pPr>
+        <w:ind w:firstLine="567"/>
+        <w:jc w:val="both"/>
+        <w:rPr>
+          <w:sz w:val="28"/>
+          <w:szCs w:val="28"/>
+        </w:rPr>
+      </w:pPr>
+      <w:r>
+        <w:rPr>
+          <w:sz w:val="28"/>
+          <w:szCs w:val="28"/>
+        </w:rPr>
+        <w:t>До начала испытания необходимо заполнить</w:t>
+      </w:r>
+      <w:r>
+        <w:rPr>
+          <w:sz w:val="28"/>
+          <w:szCs w:val="28"/>
+        </w:rPr>
+        <w:t xml:space="preserve"> </w:t>
+      </w:r>
+      <w:r>
+        <w:rPr>
+          <w:sz w:val="28"/>
+          <w:szCs w:val="28"/>
+        </w:rPr>
+        <w:t>данные двигател</w:t>
+      </w:r>
+      <w:r>
+        <w:rPr>
+          <w:sz w:val="28"/>
+          <w:szCs w:val="28"/>
+        </w:rPr>
+        <w:t>я</w:t>
+      </w:r>
+      <w:r>
+        <w:rPr>
+          <w:sz w:val="28"/>
+          <w:szCs w:val="28"/>
+        </w:rPr>
+        <w:t xml:space="preserve"> и условий испытания в верхней части окна</w:t>
+      </w:r>
+      <w:r>
+        <w:rPr>
+          <w:sz w:val="28"/>
+          <w:szCs w:val="28"/>
+        </w:rPr>
+        <w:t xml:space="preserve">. После чего нажать кнопку «Новое». </w:t>
+      </w:r>
+      <w:r>
+        <w:rPr>
+          <w:sz w:val="28"/>
+          <w:szCs w:val="28"/>
+        </w:rPr>
         <w:lastRenderedPageBreak/>
-        <w:t>После проведения испытаний холостого хода значения в столбцах напряжения, тока, и мощности</w:t>
-      </w:r>
-      <w:r>
-        <w:rPr>
-          <w:sz w:val="28"/>
-          <w:szCs w:val="28"/>
-        </w:rPr>
-        <w:t xml:space="preserve"> </w:t>
-      </w:r>
-      <w:r>
-        <w:rPr>
-          <w:sz w:val="28"/>
-          <w:szCs w:val="28"/>
-        </w:rPr>
-        <w:t>выставятся значения из таблицы проведения испытаний вкладки холостого хода.</w:t>
-      </w:r>
-    </w:p>
-    <w:p>
-      <w:pPr>
-        <w:ind w:firstLine="567"/>
+        <w:t>Программа получит номер испытания, подготовит базу данных и разрешит выбор конкретного шага испытания кнопками в нижней левой части. Вид готового к проведению испытания окна программы представлен на рисунке 2.</w:t>
+      </w:r>
+    </w:p>
+    <w:p>
+      <w:pPr>
         <w:jc w:val="both"/>
         <w:rPr>
           <w:sz w:val="28"/>
@@ -562,14 +327,12 @@
       <w:r>
         <w:rPr>
           <w:noProof/>
-          <w:sz w:val="28"/>
-          <w:szCs w:val="28"/>
         </w:rPr>
         <w:drawing>
-          <wp:inline distT="0" distB="0" distL="0" distR="0" wp14:anchorId="41531C03" wp14:editId="0453CABD">
-            <wp:extent cx="4820323" cy="4010585"/>
-            <wp:effectExtent l="0" t="0" r="0" b="9525"/>
-            <wp:docPr id="2" name="Рисунок 2"/>
+          <wp:inline distT="0" distB="0" distL="0" distR="0" wp14:anchorId="776C87F0" wp14:editId="628A64DF">
+            <wp:extent cx="5940425" cy="3576320"/>
+            <wp:effectExtent l="0" t="0" r="3175" b="5080"/>
+            <wp:docPr id="6" name="Рисунок 6"/>
             <wp:cNvGraphicFramePr>
               <a:graphicFrameLocks xmlns:a="http://schemas.openxmlformats.org/drawingml/2006/main" noChangeAspect="1"/>
             </wp:cNvGraphicFramePr>
@@ -589,7 +352,7 @@
                   <pic:spPr>
                     <a:xfrm>
                       <a:off x="0" y="0"/>
-                      <a:ext cx="4820323" cy="4010585"/>
+                      <a:ext cx="5940425" cy="3576320"/>
                     </a:xfrm>
                     <a:prstGeom prst="rect">
                       <a:avLst/>
@@ -616,13 +379,64 @@
           <w:sz w:val="28"/>
           <w:szCs w:val="28"/>
         </w:rPr>
-        <w:t>Аналогично рабочая характеристика</w:t>
-      </w:r>
-    </w:p>
-    <w:p>
-      <w:pPr>
-        <w:ind w:firstLine="567"/>
-        <w:jc w:val="both"/>
+        <w:t>Напротив кнопок испытаний отображены символы «Х» - они означают то, что ни одного испытания по этому двигателю проведено не было.</w:t>
+      </w:r>
+    </w:p>
+    <w:p>
+      <w:pPr>
+        <w:ind w:firstLine="567"/>
+        <w:jc w:val="center"/>
+        <w:rPr>
+          <w:b/>
+          <w:sz w:val="28"/>
+          <w:szCs w:val="28"/>
+        </w:rPr>
+      </w:pPr>
+      <w:r>
+        <w:rPr>
+          <w:b/>
+          <w:sz w:val="28"/>
+          <w:szCs w:val="28"/>
+        </w:rPr>
+        <w:t>СОПРОТИВЛЕНИЕ</w:t>
+      </w:r>
+    </w:p>
+    <w:p>
+      <w:pPr>
+        <w:ind w:firstLine="567"/>
+        <w:jc w:val="both"/>
+        <w:rPr>
+          <w:sz w:val="28"/>
+          <w:szCs w:val="28"/>
+        </w:rPr>
+      </w:pPr>
+      <w:r>
+        <w:rPr>
+          <w:sz w:val="28"/>
+          <w:szCs w:val="28"/>
+        </w:rPr>
+        <w:t xml:space="preserve">При нажатии кнопки «Сопротивление» отображается </w:t>
+      </w:r>
+      <w:proofErr w:type="gramStart"/>
+      <w:r>
+        <w:rPr>
+          <w:sz w:val="28"/>
+          <w:szCs w:val="28"/>
+        </w:rPr>
+        <w:t>окно испытания сопротивления</w:t>
+      </w:r>
+      <w:proofErr w:type="gramEnd"/>
+      <w:r>
+        <w:rPr>
+          <w:sz w:val="28"/>
+          <w:szCs w:val="28"/>
+        </w:rPr>
+        <w:t xml:space="preserve"> представленное на рисунке 3.</w:t>
+      </w:r>
+    </w:p>
+    <w:p>
+      <w:pPr>
+        <w:jc w:val="center"/>
         <w:rPr>
           <w:sz w:val="28"/>
           <w:szCs w:val="28"/>
@@ -631,14 +445,13 @@
       <w:r>
         <w:rPr>
           <w:noProof/>
-          <w:sz w:val="28"/>
-          <w:szCs w:val="28"/>
-        </w:rPr>
+        </w:rPr>
+        <w:lastRenderedPageBreak/>
         <w:drawing>
-          <wp:inline distT="0" distB="0" distL="0" distR="0" wp14:anchorId="1962FFBB" wp14:editId="155B44BC">
-            <wp:extent cx="5940425" cy="2016760"/>
-            <wp:effectExtent l="0" t="0" r="3175" b="2540"/>
-            <wp:docPr id="4" name="Рисунок 4"/>
+          <wp:inline distT="0" distB="0" distL="0" distR="0" wp14:anchorId="0E05CC38" wp14:editId="11A80E1E">
+            <wp:extent cx="5638800" cy="6743700"/>
+            <wp:effectExtent l="0" t="0" r="0" b="0"/>
+            <wp:docPr id="7" name="Рисунок 7"/>
             <wp:cNvGraphicFramePr>
               <a:graphicFrameLocks xmlns:a="http://schemas.openxmlformats.org/drawingml/2006/main" noChangeAspect="1"/>
             </wp:cNvGraphicFramePr>
@@ -658,6 +471,995 @@
                   <pic:spPr>
                     <a:xfrm>
                       <a:off x="0" y="0"/>
+                      <a:ext cx="5638800" cy="6743700"/>
+                    </a:xfrm>
+                    <a:prstGeom prst="rect">
+                      <a:avLst/>
+                    </a:prstGeom>
+                  </pic:spPr>
+                </pic:pic>
+              </a:graphicData>
+            </a:graphic>
+          </wp:inline>
+        </w:drawing>
+      </w:r>
+    </w:p>
+    <w:p>
+      <w:pPr>
+        <w:ind w:firstLine="567"/>
+        <w:jc w:val="both"/>
+        <w:rPr>
+          <w:sz w:val="28"/>
+          <w:szCs w:val="28"/>
+        </w:rPr>
+      </w:pPr>
+      <w:r>
+        <w:rPr>
+          <w:sz w:val="28"/>
+          <w:szCs w:val="28"/>
+        </w:rPr>
+        <w:t xml:space="preserve">Кнопка «Очистить» служит для очистки всех полей текущего окна. После заполнения необходимых полей испытателем необходимо нажать кнопку «Готово», окно закроется, данные будут внесены в базу данных и главное окно примет </w:t>
+      </w:r>
+      <w:bookmarkStart w:id="0" w:name="_GoBack"/>
+      <w:bookmarkEnd w:id="0"/>
+      <w:r>
+        <w:rPr>
+          <w:sz w:val="28"/>
+          <w:szCs w:val="28"/>
+        </w:rPr>
+        <w:t>вид,</w:t>
+      </w:r>
+      <w:r>
+        <w:rPr>
+          <w:sz w:val="28"/>
+          <w:szCs w:val="28"/>
+        </w:rPr>
+        <w:t xml:space="preserve"> представленный на рисунке 4.</w:t>
+      </w:r>
+    </w:p>
+    <w:p>
+      <w:pPr>
+        <w:jc w:val="both"/>
+        <w:rPr>
+          <w:sz w:val="28"/>
+          <w:szCs w:val="28"/>
+        </w:rPr>
+      </w:pPr>
+      <w:r>
+        <w:rPr>
+          <w:noProof/>
+        </w:rPr>
+        <w:lastRenderedPageBreak/>
+        <w:drawing>
+          <wp:inline distT="0" distB="0" distL="0" distR="0" wp14:anchorId="393DA61A" wp14:editId="19CA6A7D">
+            <wp:extent cx="5940425" cy="3576320"/>
+            <wp:effectExtent l="0" t="0" r="3175" b="5080"/>
+            <wp:docPr id="8" name="Рисунок 8"/>
+            <wp:cNvGraphicFramePr>
+              <a:graphicFrameLocks xmlns:a="http://schemas.openxmlformats.org/drawingml/2006/main" noChangeAspect="1"/>
+            </wp:cNvGraphicFramePr>
+            <a:graphic xmlns:a="http://schemas.openxmlformats.org/drawingml/2006/main">
+              <a:graphicData uri="http://schemas.openxmlformats.org/drawingml/2006/picture">
+                <pic:pic xmlns:pic="http://schemas.openxmlformats.org/drawingml/2006/picture">
+                  <pic:nvPicPr>
+                    <pic:cNvPr id="1" name=""/>
+                    <pic:cNvPicPr/>
+                  </pic:nvPicPr>
+                  <pic:blipFill>
+                    <a:blip r:embed="rId7"/>
+                    <a:stretch>
+                      <a:fillRect/>
+                    </a:stretch>
+                  </pic:blipFill>
+                  <pic:spPr>
+                    <a:xfrm>
+                      <a:off x="0" y="0"/>
+                      <a:ext cx="5940425" cy="3576320"/>
+                    </a:xfrm>
+                    <a:prstGeom prst="rect">
+                      <a:avLst/>
+                    </a:prstGeom>
+                  </pic:spPr>
+                </pic:pic>
+              </a:graphicData>
+            </a:graphic>
+          </wp:inline>
+        </w:drawing>
+      </w:r>
+    </w:p>
+    <w:p>
+      <w:pPr>
+        <w:ind w:firstLine="567"/>
+        <w:jc w:val="both"/>
+        <w:rPr>
+          <w:sz w:val="28"/>
+          <w:szCs w:val="28"/>
+        </w:rPr>
+      </w:pPr>
+      <w:r>
+        <w:rPr>
+          <w:sz w:val="28"/>
+          <w:szCs w:val="28"/>
+        </w:rPr>
+        <w:t>Символ «Х» напротив кнопки «Сопротивление» указывает на то, что испытания проведены и записаны.</w:t>
+      </w:r>
+    </w:p>
+    <w:p>
+      <w:pPr>
+        <w:ind w:firstLine="567"/>
+        <w:jc w:val="center"/>
+        <w:rPr>
+          <w:b/>
+          <w:sz w:val="28"/>
+          <w:szCs w:val="28"/>
+        </w:rPr>
+      </w:pPr>
+      <w:r>
+        <w:rPr>
+          <w:b/>
+          <w:sz w:val="28"/>
+          <w:szCs w:val="28"/>
+        </w:rPr>
+        <w:t>ХОЛОС</w:t>
+      </w:r>
+      <w:r>
+        <w:rPr>
+          <w:b/>
+          <w:sz w:val="28"/>
+          <w:szCs w:val="28"/>
+        </w:rPr>
+        <w:t>Т</w:t>
+      </w:r>
+      <w:r>
+        <w:rPr>
+          <w:b/>
+          <w:sz w:val="28"/>
+          <w:szCs w:val="28"/>
+        </w:rPr>
+        <w:t>ОЙ ХОД</w:t>
+      </w:r>
+    </w:p>
+    <w:p>
+      <w:pPr>
+        <w:ind w:firstLine="567"/>
+        <w:jc w:val="both"/>
+        <w:rPr>
+          <w:sz w:val="28"/>
+          <w:szCs w:val="28"/>
+        </w:rPr>
+      </w:pPr>
+      <w:r>
+        <w:rPr>
+          <w:sz w:val="28"/>
+          <w:szCs w:val="28"/>
+        </w:rPr>
+        <w:t>Окно испытания холостого хода представлено на рисунке 5.</w:t>
+      </w:r>
+    </w:p>
+    <w:p>
+      <w:pPr>
+        <w:jc w:val="center"/>
+        <w:rPr>
+          <w:sz w:val="28"/>
+          <w:szCs w:val="28"/>
+        </w:rPr>
+      </w:pPr>
+      <w:r>
+        <w:rPr>
+          <w:noProof/>
+        </w:rPr>
+        <w:drawing>
+          <wp:inline distT="0" distB="0" distL="0" distR="0" wp14:anchorId="4005A7B4" wp14:editId="003316E3">
+            <wp:extent cx="5940425" cy="3994785"/>
+            <wp:effectExtent l="0" t="0" r="3175" b="5715"/>
+            <wp:docPr id="9" name="Рисунок 9"/>
+            <wp:cNvGraphicFramePr>
+              <a:graphicFrameLocks xmlns:a="http://schemas.openxmlformats.org/drawingml/2006/main" noChangeAspect="1"/>
+            </wp:cNvGraphicFramePr>
+            <a:graphic xmlns:a="http://schemas.openxmlformats.org/drawingml/2006/main">
+              <a:graphicData uri="http://schemas.openxmlformats.org/drawingml/2006/picture">
+                <pic:pic xmlns:pic="http://schemas.openxmlformats.org/drawingml/2006/picture">
+                  <pic:nvPicPr>
+                    <pic:cNvPr id="1" name=""/>
+                    <pic:cNvPicPr/>
+                  </pic:nvPicPr>
+                  <pic:blipFill>
+                    <a:blip r:embed="rId8"/>
+                    <a:stretch>
+                      <a:fillRect/>
+                    </a:stretch>
+                  </pic:blipFill>
+                  <pic:spPr>
+                    <a:xfrm>
+                      <a:off x="0" y="0"/>
+                      <a:ext cx="5940425" cy="3994785"/>
+                    </a:xfrm>
+                    <a:prstGeom prst="rect">
+                      <a:avLst/>
+                    </a:prstGeom>
+                  </pic:spPr>
+                </pic:pic>
+              </a:graphicData>
+            </a:graphic>
+          </wp:inline>
+        </w:drawing>
+      </w:r>
+    </w:p>
+    <w:p>
+      <w:pPr>
+        <w:jc w:val="center"/>
+        <w:rPr>
+          <w:sz w:val="28"/>
+          <w:szCs w:val="28"/>
+        </w:rPr>
+      </w:pPr>
+    </w:p>
+    <w:p>
+      <w:pPr>
+        <w:ind w:firstLine="567"/>
+        <w:jc w:val="both"/>
+        <w:rPr>
+          <w:sz w:val="28"/>
+          <w:szCs w:val="28"/>
+        </w:rPr>
+      </w:pPr>
+    </w:p>
+    <w:p>
+      <w:pPr>
+        <w:ind w:firstLine="567"/>
+        <w:jc w:val="both"/>
+        <w:rPr>
+          <w:sz w:val="28"/>
+          <w:szCs w:val="28"/>
+        </w:rPr>
+      </w:pPr>
+    </w:p>
+    <w:p>
+      <w:pPr>
+        <w:ind w:firstLine="567"/>
+        <w:jc w:val="both"/>
+        <w:rPr>
+          <w:sz w:val="28"/>
+          <w:szCs w:val="28"/>
+        </w:rPr>
+      </w:pPr>
+    </w:p>
+    <w:p>
+      <w:pPr>
+        <w:ind w:firstLine="567"/>
+        <w:jc w:val="both"/>
+        <w:rPr>
+          <w:sz w:val="28"/>
+          <w:szCs w:val="28"/>
+        </w:rPr>
+      </w:pPr>
+    </w:p>
+    <w:p>
+      <w:pPr>
+        <w:ind w:firstLine="567"/>
+        <w:jc w:val="both"/>
+        <w:rPr>
+          <w:sz w:val="28"/>
+          <w:szCs w:val="28"/>
+        </w:rPr>
+      </w:pPr>
+    </w:p>
+    <w:p>
+      <w:pPr>
+        <w:ind w:firstLine="567"/>
+        <w:jc w:val="both"/>
+        <w:rPr>
+          <w:sz w:val="28"/>
+          <w:szCs w:val="28"/>
+        </w:rPr>
+      </w:pPr>
+    </w:p>
+    <w:p>
+      <w:pPr>
+        <w:ind w:firstLine="567"/>
+        <w:jc w:val="both"/>
+        <w:rPr>
+          <w:sz w:val="28"/>
+          <w:szCs w:val="28"/>
+        </w:rPr>
+      </w:pPr>
+    </w:p>
+    <w:p>
+      <w:pPr>
+        <w:ind w:firstLine="567"/>
+        <w:jc w:val="both"/>
+        <w:rPr>
+          <w:sz w:val="28"/>
+          <w:szCs w:val="28"/>
+        </w:rPr>
+      </w:pPr>
+    </w:p>
+    <w:p>
+      <w:pPr>
+        <w:ind w:firstLine="567"/>
+        <w:jc w:val="both"/>
+        <w:rPr>
+          <w:sz w:val="28"/>
+          <w:szCs w:val="28"/>
+        </w:rPr>
+      </w:pPr>
+      <w:r>
+        <w:rPr>
+          <w:sz w:val="28"/>
+          <w:szCs w:val="28"/>
+        </w:rPr>
+        <w:t>После этой линии нужно потом будет удалить</w:t>
+      </w:r>
+    </w:p>
+    <w:p>
+      <w:pPr>
+        <w:ind w:firstLine="567"/>
+        <w:jc w:val="both"/>
+        <w:rPr>
+          <w:sz w:val="28"/>
+          <w:szCs w:val="28"/>
+        </w:rPr>
+      </w:pPr>
+      <w:r>
+        <w:rPr>
+          <w:sz w:val="28"/>
+          <w:szCs w:val="28"/>
+        </w:rPr>
+        <w:t>-------------------------------------------------------------------------------------------</w:t>
+      </w:r>
+    </w:p>
+    <w:p>
+      <w:pPr>
+        <w:ind w:firstLine="567"/>
+        <w:jc w:val="both"/>
+        <w:rPr>
+          <w:sz w:val="28"/>
+          <w:szCs w:val="28"/>
+        </w:rPr>
+      </w:pPr>
+      <w:r>
+        <w:rPr>
+          <w:sz w:val="28"/>
+          <w:szCs w:val="28"/>
+        </w:rPr>
+        <w:t xml:space="preserve">Для работы с эмулятором необходимо в настройках программы установить адрес эмулятора 127.0.0.1 и перезапустить </w:t>
+      </w:r>
+      <w:proofErr w:type="gramStart"/>
+      <w:r>
+        <w:rPr>
+          <w:sz w:val="28"/>
+          <w:szCs w:val="28"/>
+        </w:rPr>
+        <w:t>программу( только</w:t>
+      </w:r>
+      <w:proofErr w:type="gramEnd"/>
+      <w:r>
+        <w:rPr>
+          <w:sz w:val="28"/>
+          <w:szCs w:val="28"/>
+        </w:rPr>
+        <w:t xml:space="preserve"> один раз, далее она запомнит)</w:t>
+      </w:r>
+    </w:p>
+    <w:p>
+      <w:pPr>
+        <w:ind w:firstLine="567"/>
+        <w:jc w:val="both"/>
+        <w:rPr>
+          <w:sz w:val="28"/>
+          <w:szCs w:val="28"/>
+        </w:rPr>
+      </w:pPr>
+      <w:r>
+        <w:rPr>
+          <w:sz w:val="28"/>
+          <w:szCs w:val="28"/>
+        </w:rPr>
+        <w:t>На данном этапе разработки контроль входных данных осуществляется только в пределах необходимых для обсчета значений, например серийный номер двигателя заполнять необязательно, а вот номинальное напряжение участвует в вычислениях, и программа выведет сообщение о необходимости данного поля, так что можно выполнять с пустыми полями для ускорения работы, если что-то будет необходимо, то программа выведет сообщение.</w:t>
+      </w:r>
+    </w:p>
+    <w:p>
+      <w:pPr>
+        <w:ind w:firstLine="567"/>
+        <w:jc w:val="both"/>
+        <w:rPr>
+          <w:b/>
+          <w:sz w:val="28"/>
+          <w:szCs w:val="28"/>
+        </w:rPr>
+      </w:pPr>
+      <w:r>
+        <w:rPr>
+          <w:b/>
+          <w:sz w:val="28"/>
+          <w:szCs w:val="28"/>
+        </w:rPr>
+        <w:t>Испытание холостого хода</w:t>
+      </w:r>
+    </w:p>
+    <w:p>
+      <w:pPr>
+        <w:ind w:firstLine="567"/>
+        <w:jc w:val="both"/>
+        <w:rPr>
+          <w:sz w:val="28"/>
+          <w:szCs w:val="28"/>
+        </w:rPr>
+      </w:pPr>
+      <w:r>
+        <w:rPr>
+          <w:sz w:val="28"/>
+          <w:szCs w:val="28"/>
+        </w:rPr>
+        <w:t>В главном</w:t>
+      </w:r>
+      <w:r>
+        <w:rPr>
+          <w:sz w:val="28"/>
+          <w:szCs w:val="28"/>
+        </w:rPr>
+        <w:t xml:space="preserve"> окне, в группе установок нас будет интересовать только номинальное напряжение, если не выбрать – программа его запросит.</w:t>
+      </w:r>
+    </w:p>
+    <w:p>
+      <w:pPr>
+        <w:ind w:firstLine="567"/>
+        <w:jc w:val="both"/>
+        <w:rPr>
+          <w:sz w:val="28"/>
+          <w:szCs w:val="28"/>
+        </w:rPr>
+      </w:pPr>
+      <w:r>
+        <w:rPr>
+          <w:sz w:val="28"/>
+          <w:szCs w:val="28"/>
+        </w:rPr>
+        <w:t xml:space="preserve">После указания напряжения необходимо выбрать в группе параметров испытания вариант испытания из трех предложенных – элемент </w:t>
+      </w:r>
+      <w:proofErr w:type="spellStart"/>
+      <w:r>
+        <w:rPr>
+          <w:sz w:val="28"/>
+          <w:szCs w:val="28"/>
+          <w:lang w:val="en-US"/>
+        </w:rPr>
+        <w:t>RadioButton</w:t>
+      </w:r>
+      <w:proofErr w:type="spellEnd"/>
+      <w:r>
+        <w:rPr>
+          <w:sz w:val="28"/>
+          <w:szCs w:val="28"/>
+        </w:rPr>
+        <w:t xml:space="preserve"> </w:t>
+      </w:r>
+      <w:r>
+        <w:rPr>
+          <w:sz w:val="28"/>
+          <w:szCs w:val="28"/>
+        </w:rPr>
+        <w:t>над кнопкой «Запуск испытания» и нажать эту кнопку.</w:t>
+      </w:r>
+    </w:p>
+    <w:p>
+      <w:pPr>
+        <w:ind w:firstLine="567"/>
+        <w:jc w:val="both"/>
+        <w:rPr>
+          <w:sz w:val="28"/>
+          <w:szCs w:val="28"/>
+        </w:rPr>
+      </w:pPr>
+      <w:r>
+        <w:rPr>
+          <w:sz w:val="28"/>
+          <w:szCs w:val="28"/>
+        </w:rPr>
+        <w:t xml:space="preserve">В правой части испытания будет заполнена таблица с номиналами испытательных напряжений и красным цветом указано необходимое для данного шага напряжение. В дальнейшем оно будет подсвечено зеленым при отклонении реального напряжения от необходимого </w:t>
+      </w:r>
+      <w:r>
+        <w:rPr>
+          <w:sz w:val="28"/>
+          <w:szCs w:val="28"/>
+        </w:rPr>
+        <w:t>с отклонением,</w:t>
+      </w:r>
+      <w:r>
+        <w:rPr>
+          <w:sz w:val="28"/>
+          <w:szCs w:val="28"/>
+        </w:rPr>
+        <w:t xml:space="preserve"> указанным в параметрах. </w:t>
+      </w:r>
+      <w:r>
+        <w:rPr>
+          <w:sz w:val="28"/>
+          <w:szCs w:val="28"/>
+        </w:rPr>
+        <w:t>Нажимаем кнопку «Запуск испытания», после этого испытатель устанавливает на стенде указанное напряжение, н</w:t>
+      </w:r>
+      <w:r>
+        <w:rPr>
+          <w:sz w:val="28"/>
+          <w:szCs w:val="28"/>
+        </w:rPr>
+        <w:t>ам не нужно</w:t>
+      </w:r>
+      <w:r>
+        <w:rPr>
+          <w:sz w:val="28"/>
+          <w:szCs w:val="28"/>
+        </w:rPr>
+        <w:t xml:space="preserve"> </w:t>
+      </w:r>
+      <w:r>
+        <w:rPr>
+          <w:sz w:val="28"/>
+          <w:szCs w:val="28"/>
+        </w:rPr>
+        <w:lastRenderedPageBreak/>
+        <w:t>ждать напряжения</w:t>
+      </w:r>
+      <w:r>
+        <w:rPr>
+          <w:sz w:val="28"/>
+          <w:szCs w:val="28"/>
+        </w:rPr>
+        <w:t xml:space="preserve">, поэтому запускаем шаг кнопкой «Запустить шаг испытания», ожидаем завершения. По окончании в правой части отобразятся результаты и </w:t>
+      </w:r>
+      <w:r>
+        <w:rPr>
+          <w:sz w:val="28"/>
+          <w:szCs w:val="28"/>
+        </w:rPr>
+        <w:t>указатель текущего шага перейдет на новую позицию с указанием нового необходимого напряжения</w:t>
+      </w:r>
+      <w:r>
+        <w:rPr>
+          <w:sz w:val="28"/>
+          <w:szCs w:val="28"/>
+        </w:rPr>
+        <w:t>, испытатель устанавливает новое значение напряжения</w:t>
+      </w:r>
+      <w:r>
+        <w:rPr>
+          <w:sz w:val="28"/>
+          <w:szCs w:val="28"/>
+        </w:rPr>
+        <w:t xml:space="preserve">. Снова нажимаем кнопку Запустить шаг испытания… и так до конца, на последнем шаге будет выведено сообщение об окончании испытания. На любом шаге можно изменить текущий шаг выбором его в правой таблице, или запустить повторное измерение желаемого шага. Окончание испытания производится нажатием кнопки «Завершить испытание». На этом этапе формируется таблица сводных испытаний холостого хода и таблица испытаний холостого хода с характеристиками </w:t>
+      </w:r>
+      <w:proofErr w:type="spellStart"/>
+      <w:r>
+        <w:rPr>
+          <w:sz w:val="28"/>
+          <w:szCs w:val="28"/>
+        </w:rPr>
+        <w:t>пофазно</w:t>
+      </w:r>
+      <w:proofErr w:type="spellEnd"/>
+      <w:r>
+        <w:rPr>
+          <w:sz w:val="28"/>
+          <w:szCs w:val="28"/>
+        </w:rPr>
+        <w:t xml:space="preserve">. Кнопка </w:t>
+      </w:r>
+      <w:r>
+        <w:rPr>
+          <w:sz w:val="28"/>
+          <w:szCs w:val="28"/>
+        </w:rPr>
+        <w:t>«</w:t>
+      </w:r>
+      <w:r>
+        <w:rPr>
+          <w:sz w:val="28"/>
+          <w:szCs w:val="28"/>
+        </w:rPr>
+        <w:t>Отменить и очистить</w:t>
+      </w:r>
+      <w:r>
+        <w:rPr>
+          <w:sz w:val="28"/>
+          <w:szCs w:val="28"/>
+        </w:rPr>
+        <w:t>»</w:t>
+      </w:r>
+      <w:r>
+        <w:rPr>
+          <w:sz w:val="28"/>
+          <w:szCs w:val="28"/>
+        </w:rPr>
+        <w:t xml:space="preserve"> – аннулирует испытание целиком</w:t>
+      </w:r>
+      <w:r>
+        <w:rPr>
+          <w:sz w:val="28"/>
+          <w:szCs w:val="28"/>
+        </w:rPr>
+        <w:t xml:space="preserve"> в пределах вкладки, например аннулируется испытание холостого хода, но испытание рабочей характеристики остается нетронутым</w:t>
+      </w:r>
+      <w:r>
+        <w:rPr>
+          <w:sz w:val="28"/>
+          <w:szCs w:val="28"/>
+        </w:rPr>
+        <w:t>.</w:t>
+      </w:r>
+    </w:p>
+    <w:p>
+      <w:pPr>
+        <w:ind w:firstLine="567"/>
+        <w:jc w:val="both"/>
+        <w:rPr>
+          <w:sz w:val="28"/>
+          <w:szCs w:val="28"/>
+        </w:rPr>
+      </w:pPr>
+      <w:r>
+        <w:rPr>
+          <w:sz w:val="28"/>
+          <w:szCs w:val="28"/>
+        </w:rPr>
+        <w:t>Для проведения следующего этапа испытания двигателя необходимо перейти на желаемую вкладку, например «Рабочая характеристика» и аналогично провести испытания в этой и последующих вкладках.</w:t>
+      </w:r>
+    </w:p>
+    <w:p>
+      <w:pPr>
+        <w:ind w:firstLine="567"/>
+        <w:jc w:val="both"/>
+        <w:rPr>
+          <w:color w:val="70AD47" w:themeColor="accent6"/>
+          <w:sz w:val="28"/>
+          <w:szCs w:val="28"/>
+        </w:rPr>
+      </w:pPr>
+      <w:r>
+        <w:rPr>
+          <w:sz w:val="28"/>
+          <w:szCs w:val="28"/>
+        </w:rPr>
+        <w:t xml:space="preserve">По окончании испытаний данные текущего испытания переносятся в архив и формируется файл отчета из бланка по образцу данному в техзадании. </w:t>
+      </w:r>
+      <w:r>
+        <w:rPr>
+          <w:color w:val="70AD47" w:themeColor="accent6"/>
+          <w:sz w:val="28"/>
+          <w:szCs w:val="28"/>
+        </w:rPr>
+        <w:t xml:space="preserve">Сейчас файл отчета дописывается на каждом шаге испытания, то есть можно посмотреть его уже после испытания холостого хода – будет заполнен раздел шапки и таблица испытания холостого хода. Файл отчета находится в папке </w:t>
+      </w:r>
+      <w:r>
+        <w:rPr>
+          <w:color w:val="70AD47" w:themeColor="accent6"/>
+          <w:sz w:val="28"/>
+          <w:szCs w:val="28"/>
+          <w:lang w:val="en-US"/>
+        </w:rPr>
+        <w:t>REPORT</w:t>
+      </w:r>
+      <w:r>
+        <w:rPr>
+          <w:color w:val="70AD47" w:themeColor="accent6"/>
+          <w:sz w:val="28"/>
+          <w:szCs w:val="28"/>
+        </w:rPr>
+        <w:t xml:space="preserve"> и имеет название с порядковым номером испытания.</w:t>
+      </w:r>
+    </w:p>
+    <w:p>
+      <w:pPr>
+        <w:ind w:firstLine="567"/>
+        <w:jc w:val="both"/>
+        <w:rPr>
+          <w:sz w:val="28"/>
+          <w:szCs w:val="28"/>
+        </w:rPr>
+      </w:pPr>
+      <w:r>
+        <w:rPr>
+          <w:sz w:val="28"/>
+          <w:szCs w:val="28"/>
+        </w:rPr>
+        <w:t>Зеленая часть в дальнейшем будет изменена в плане алгоритма формирования</w:t>
+      </w:r>
+      <w:r>
+        <w:rPr>
+          <w:sz w:val="28"/>
+          <w:szCs w:val="28"/>
+        </w:rPr>
+        <w:t>.</w:t>
+      </w:r>
+    </w:p>
+    <w:p>
+      <w:pPr>
+        <w:ind w:firstLine="567"/>
+        <w:jc w:val="both"/>
+        <w:rPr>
+          <w:b/>
+          <w:sz w:val="28"/>
+          <w:szCs w:val="28"/>
+        </w:rPr>
+      </w:pPr>
+      <w:r>
+        <w:rPr>
+          <w:b/>
+          <w:sz w:val="28"/>
+          <w:szCs w:val="28"/>
+        </w:rPr>
+        <w:t>Бланк испытания</w:t>
+      </w:r>
+    </w:p>
+    <w:p>
+      <w:pPr>
+        <w:ind w:firstLine="567"/>
+        <w:jc w:val="both"/>
+        <w:rPr>
+          <w:sz w:val="28"/>
+          <w:szCs w:val="28"/>
+        </w:rPr>
+      </w:pPr>
+      <w:r>
+        <w:rPr>
+          <w:sz w:val="28"/>
+          <w:szCs w:val="28"/>
+        </w:rPr>
+        <w:t xml:space="preserve">Бланк представляет собой документ формата </w:t>
+      </w:r>
+      <w:r>
+        <w:rPr>
+          <w:sz w:val="28"/>
+          <w:szCs w:val="28"/>
+          <w:lang w:val="en-US"/>
+        </w:rPr>
+        <w:t>Word</w:t>
+      </w:r>
+      <w:r>
+        <w:rPr>
+          <w:sz w:val="28"/>
+          <w:szCs w:val="28"/>
+        </w:rPr>
+        <w:t xml:space="preserve"> </w:t>
+      </w:r>
+      <w:r>
+        <w:rPr>
+          <w:sz w:val="28"/>
+          <w:szCs w:val="28"/>
+        </w:rPr>
+        <w:t xml:space="preserve">файл с расширением </w:t>
+      </w:r>
+      <w:r>
+        <w:rPr>
+          <w:sz w:val="28"/>
+          <w:szCs w:val="28"/>
+        </w:rPr>
+        <w:t>.</w:t>
+      </w:r>
+      <w:r>
+        <w:rPr>
+          <w:sz w:val="28"/>
+          <w:szCs w:val="28"/>
+          <w:lang w:val="en-US"/>
+        </w:rPr>
+        <w:t>docx</w:t>
+      </w:r>
+      <w:r>
+        <w:rPr>
+          <w:sz w:val="28"/>
+          <w:szCs w:val="28"/>
+        </w:rPr>
+        <w:t xml:space="preserve"> находится в папке </w:t>
+      </w:r>
+      <w:r>
+        <w:rPr>
+          <w:sz w:val="28"/>
+          <w:szCs w:val="28"/>
+          <w:lang w:val="en-US"/>
+        </w:rPr>
+        <w:t>REPORT</w:t>
+      </w:r>
+      <w:r>
+        <w:rPr>
+          <w:sz w:val="28"/>
+          <w:szCs w:val="28"/>
+        </w:rPr>
+        <w:t xml:space="preserve"> папки программы. В процессе формирования отчета происходит замена подстановочных символов результатами проведения испытаний, если один подстановочный символ встречается в документе несколько раз, то происходит замена всех вхождений. Пример:</w:t>
+      </w:r>
+    </w:p>
+    <w:p>
+      <w:pPr>
+        <w:ind w:firstLine="567"/>
+        <w:jc w:val="both"/>
+        <w:rPr>
+          <w:sz w:val="28"/>
+          <w:szCs w:val="28"/>
+        </w:rPr>
+      </w:pPr>
+      <w:r>
+        <w:rPr>
+          <w:noProof/>
+          <w:sz w:val="28"/>
+          <w:szCs w:val="28"/>
+        </w:rPr>
+        <w:lastRenderedPageBreak/>
+        <w:drawing>
+          <wp:inline distT="0" distB="0" distL="0" distR="0" wp14:anchorId="03D69287" wp14:editId="325AD2C3">
+            <wp:extent cx="4934639" cy="4039164"/>
+            <wp:effectExtent l="0" t="0" r="0" b="0"/>
+            <wp:docPr id="1" name="Рисунок 1"/>
+            <wp:cNvGraphicFramePr>
+              <a:graphicFrameLocks xmlns:a="http://schemas.openxmlformats.org/drawingml/2006/main" noChangeAspect="1"/>
+            </wp:cNvGraphicFramePr>
+            <a:graphic xmlns:a="http://schemas.openxmlformats.org/drawingml/2006/main">
+              <a:graphicData uri="http://schemas.openxmlformats.org/drawingml/2006/picture">
+                <pic:pic xmlns:pic="http://schemas.openxmlformats.org/drawingml/2006/picture">
+                  <pic:nvPicPr>
+                    <pic:cNvPr id="1" name=""/>
+                    <pic:cNvPicPr/>
+                  </pic:nvPicPr>
+                  <pic:blipFill>
+                    <a:blip r:embed="rId9"/>
+                    <a:stretch>
+                      <a:fillRect/>
+                    </a:stretch>
+                  </pic:blipFill>
+                  <pic:spPr>
+                    <a:xfrm>
+                      <a:off x="0" y="0"/>
+                      <a:ext cx="4934639" cy="4039164"/>
+                    </a:xfrm>
+                    <a:prstGeom prst="rect">
+                      <a:avLst/>
+                    </a:prstGeom>
+                  </pic:spPr>
+                </pic:pic>
+              </a:graphicData>
+            </a:graphic>
+          </wp:inline>
+        </w:drawing>
+      </w:r>
+    </w:p>
+    <w:p>
+      <w:pPr>
+        <w:ind w:firstLine="567"/>
+        <w:jc w:val="both"/>
+        <w:rPr>
+          <w:sz w:val="28"/>
+          <w:szCs w:val="28"/>
+        </w:rPr>
+      </w:pPr>
+      <w:r>
+        <w:rPr>
+          <w:sz w:val="28"/>
+          <w:szCs w:val="28"/>
+        </w:rPr>
+        <w:t>После проведения испытаний холостого хода значения в столбцах напряжения, тока, и мощности</w:t>
+      </w:r>
+      <w:r>
+        <w:rPr>
+          <w:sz w:val="28"/>
+          <w:szCs w:val="28"/>
+        </w:rPr>
+        <w:t xml:space="preserve"> </w:t>
+      </w:r>
+      <w:r>
+        <w:rPr>
+          <w:sz w:val="28"/>
+          <w:szCs w:val="28"/>
+        </w:rPr>
+        <w:t>выставятся значения из таблицы проведения испытаний вкладки холостого хода.</w:t>
+      </w:r>
+    </w:p>
+    <w:p>
+      <w:pPr>
+        <w:ind w:firstLine="567"/>
+        <w:jc w:val="both"/>
+        <w:rPr>
+          <w:sz w:val="28"/>
+          <w:szCs w:val="28"/>
+        </w:rPr>
+      </w:pPr>
+      <w:r>
+        <w:rPr>
+          <w:noProof/>
+          <w:sz w:val="28"/>
+          <w:szCs w:val="28"/>
+        </w:rPr>
+        <w:drawing>
+          <wp:inline distT="0" distB="0" distL="0" distR="0" wp14:anchorId="41531C03" wp14:editId="0453CABD">
+            <wp:extent cx="4820323" cy="4010585"/>
+            <wp:effectExtent l="0" t="0" r="0" b="9525"/>
+            <wp:docPr id="2" name="Рисунок 2"/>
+            <wp:cNvGraphicFramePr>
+              <a:graphicFrameLocks xmlns:a="http://schemas.openxmlformats.org/drawingml/2006/main" noChangeAspect="1"/>
+            </wp:cNvGraphicFramePr>
+            <a:graphic xmlns:a="http://schemas.openxmlformats.org/drawingml/2006/main">
+              <a:graphicData uri="http://schemas.openxmlformats.org/drawingml/2006/picture">
+                <pic:pic xmlns:pic="http://schemas.openxmlformats.org/drawingml/2006/picture">
+                  <pic:nvPicPr>
+                    <pic:cNvPr id="1" name=""/>
+                    <pic:cNvPicPr/>
+                  </pic:nvPicPr>
+                  <pic:blipFill>
+                    <a:blip r:embed="rId10"/>
+                    <a:stretch>
+                      <a:fillRect/>
+                    </a:stretch>
+                  </pic:blipFill>
+                  <pic:spPr>
+                    <a:xfrm>
+                      <a:off x="0" y="0"/>
+                      <a:ext cx="4820323" cy="4010585"/>
+                    </a:xfrm>
+                    <a:prstGeom prst="rect">
+                      <a:avLst/>
+                    </a:prstGeom>
+                  </pic:spPr>
+                </pic:pic>
+              </a:graphicData>
+            </a:graphic>
+          </wp:inline>
+        </w:drawing>
+      </w:r>
+    </w:p>
+    <w:p>
+      <w:pPr>
+        <w:ind w:firstLine="567"/>
+        <w:jc w:val="both"/>
+        <w:rPr>
+          <w:sz w:val="28"/>
+          <w:szCs w:val="28"/>
+        </w:rPr>
+      </w:pPr>
+      <w:r>
+        <w:rPr>
+          <w:sz w:val="28"/>
+          <w:szCs w:val="28"/>
+        </w:rPr>
+        <w:lastRenderedPageBreak/>
+        <w:t>Аналогично рабочая характеристика</w:t>
+      </w:r>
+    </w:p>
+    <w:p>
+      <w:pPr>
+        <w:ind w:firstLine="567"/>
+        <w:jc w:val="both"/>
+        <w:rPr>
+          <w:sz w:val="28"/>
+          <w:szCs w:val="28"/>
+        </w:rPr>
+      </w:pPr>
+      <w:r>
+        <w:rPr>
+          <w:noProof/>
+          <w:sz w:val="28"/>
+          <w:szCs w:val="28"/>
+        </w:rPr>
+        <w:drawing>
+          <wp:inline distT="0" distB="0" distL="0" distR="0" wp14:anchorId="1962FFBB" wp14:editId="155B44BC">
+            <wp:extent cx="5940425" cy="2016760"/>
+            <wp:effectExtent l="0" t="0" r="3175" b="2540"/>
+            <wp:docPr id="4" name="Рисунок 4"/>
+            <wp:cNvGraphicFramePr>
+              <a:graphicFrameLocks xmlns:a="http://schemas.openxmlformats.org/drawingml/2006/main" noChangeAspect="1"/>
+            </wp:cNvGraphicFramePr>
+            <a:graphic xmlns:a="http://schemas.openxmlformats.org/drawingml/2006/main">
+              <a:graphicData uri="http://schemas.openxmlformats.org/drawingml/2006/picture">
+                <pic:pic xmlns:pic="http://schemas.openxmlformats.org/drawingml/2006/picture">
+                  <pic:nvPicPr>
+                    <pic:cNvPr id="1" name=""/>
+                    <pic:cNvPicPr/>
+                  </pic:nvPicPr>
+                  <pic:blipFill>
+                    <a:blip r:embed="rId11"/>
+                    <a:stretch>
+                      <a:fillRect/>
+                    </a:stretch>
+                  </pic:blipFill>
+                  <pic:spPr>
+                    <a:xfrm>
+                      <a:off x="0" y="0"/>
                       <a:ext cx="5940425" cy="2016760"/>
                     </a:xfrm>
                     <a:prstGeom prst="rect">
@@ -686,7 +1488,6 @@
           <w:sz w:val="28"/>
           <w:szCs w:val="28"/>
         </w:rPr>
-        <w:lastRenderedPageBreak/>
         <w:drawing>
           <wp:inline distT="0" distB="0" distL="0" distR="0" wp14:anchorId="5EE74248" wp14:editId="404C48EB">
             <wp:extent cx="5940425" cy="2101215"/>
@@ -703,7 +1504,7 @@
                     <pic:cNvPicPr/>
                   </pic:nvPicPr>
                   <pic:blipFill>
-                    <a:blip r:embed="rId7"/>
+                    <a:blip r:embed="rId12"/>
                     <a:stretch>
                       <a:fillRect/>
                     </a:stretch>

</xml_diff>